<commit_message>
Applied to Kepler and Prolucid Tech
</commit_message>
<xml_diff>
--- a/Resume and Coverletters/Cover Letter kepler.docx
+++ b/Resume and Coverletters/Cover Letter kepler.docx
@@ -38,7 +38,13 @@
         <w:pStyle w:val="a5"/>
       </w:pPr>
       <w:r>
-        <w:t>Dec 7</w:t>
+        <w:t>Sep</w:t>
+      </w:r>
+      <w:r>
+        <w:t xml:space="preserve"> </w:t>
+      </w:r>
+      <w:r>
+        <w:t>10</w:t>
       </w:r>
       <w:r>
         <w:rPr>
@@ -50,7 +56,10 @@
         <w:t>,</w:t>
       </w:r>
       <w:r>
-        <w:t xml:space="preserve"> 2018</w:t>
+        <w:t xml:space="preserve"> 201</w:t>
+      </w:r>
+      <w:r>
+        <w:t>9</w:t>
       </w:r>
     </w:p>
     <w:p>
@@ -58,7 +67,7 @@
         <w:pStyle w:val="a6"/>
       </w:pPr>
       <w:r>
-        <w:t>The recruitment manager</w:t>
+        <w:t>Doug Smith</w:t>
       </w:r>
     </w:p>
     <w:p>
@@ -66,7 +75,13 @@
         <w:pStyle w:val="a6"/>
       </w:pPr>
       <w:r>
-        <w:t>Kepler communications</w:t>
+        <w:t xml:space="preserve">Kepler </w:t>
+      </w:r>
+      <w:r>
+        <w:t>C</w:t>
+      </w:r>
+      <w:r>
+        <w:t>ommunications</w:t>
       </w:r>
     </w:p>
     <w:p>
@@ -124,7 +139,9 @@
           </w:r>
           <w:r>
             <w:br/>
-            <w:t>The recruitment manager</w:t>
+          </w:r>
+          <w:r>
+            <w:t>Greetings Mr. Smith</w:t>
           </w:r>
         </w:sdtContent>
       </w:sdt>
@@ -140,312 +157,191 @@
         <w:jc w:val="both"/>
       </w:pPr>
       <w:r>
-        <w:t>I am writing to re</w:t>
-      </w:r>
-      <w:r>
-        <w:t>ply</w:t>
-      </w:r>
-      <w:r>
-        <w:t xml:space="preserve"> </w:t>
-      </w:r>
-      <w:r>
-        <w:rPr>
-          <w:noProof/>
-        </w:rPr>
-        <w:t>to</w:t>
-      </w:r>
-      <w:r>
-        <w:t xml:space="preserve"> </w:t>
-      </w:r>
-      <w:r>
-        <w:t xml:space="preserve">this </w:t>
-      </w:r>
-      <w:r>
-        <w:t xml:space="preserve">Hardware Engineer Intern that I </w:t>
-      </w:r>
-      <w:r>
-        <w:t>discovered</w:t>
-      </w:r>
-      <w:r>
-        <w:t xml:space="preserve"> on Indeed.c</w:t>
-      </w:r>
-      <w:r>
-        <w:t>a</w:t>
+        <w:t xml:space="preserve">Please accept this resume as my formal application for employment with Kepler </w:t>
+      </w:r>
+      <w:r>
+        <w:t>C</w:t>
+      </w:r>
+      <w:r>
+        <w:t>ommunication</w:t>
+      </w:r>
+      <w:r>
+        <w:t>s</w:t>
+      </w:r>
+      <w:r>
+        <w:t>.</w:t>
+      </w:r>
+    </w:p>
+    <w:p>
+      <w:pPr>
+        <w:jc w:val="both"/>
+      </w:pPr>
+      <w:r>
+        <w:t xml:space="preserve">I am an Electrical Engineering graduate from York University, with a focus on Embedded Systems. My </w:t>
+      </w:r>
+      <w:r>
+        <w:t>interest in CubeSat</w:t>
+      </w:r>
+      <w:r>
+        <w:t xml:space="preserve"> was </w:t>
+      </w:r>
+      <w:r>
+        <w:t xml:space="preserve">fueled </w:t>
+      </w:r>
+      <w:r>
+        <w:t xml:space="preserve">by my </w:t>
+      </w:r>
+      <w:r>
+        <w:t>desire to build spacecraft and talent for tinkering</w:t>
+      </w:r>
+      <w:r>
+        <w:t xml:space="preserve">. That is why Kepler </w:t>
+      </w:r>
+      <w:r>
+        <w:t>C</w:t>
+      </w:r>
+      <w:r>
+        <w:t>ommunications would be a desirable place for me to grow.</w:t>
+      </w:r>
+    </w:p>
+    <w:p>
+      <w:pPr>
+        <w:jc w:val="both"/>
+      </w:pPr>
+      <w:r>
+        <w:t>During my year at York University, I have participated in multiple satellite and circuit design project. The first time I was involved in satellite design was in QB50 where I was mostly involved in software development</w:t>
+      </w:r>
+      <w:r>
+        <w:t xml:space="preserve"> and battery testing</w:t>
+      </w:r>
+      <w:r>
+        <w:t xml:space="preserve">. After that part of the design of the QB50 satellite was inherited by CSDC YorkU branch. There I was responsible for solar panel PCB routing. </w:t>
       </w:r>
       <w:bookmarkStart w:id="0" w:name="_GoBack"/>
       <w:bookmarkEnd w:id="0"/>
       <w:r>
-        <w:t>.</w:t>
-      </w:r>
-      <w:r>
-        <w:t xml:space="preserve"> </w:t>
-      </w:r>
-      <w:r>
-        <w:t xml:space="preserve">I believe I am well suited for this job for I </w:t>
-      </w:r>
-      <w:r>
-        <w:t xml:space="preserve">have </w:t>
-      </w:r>
-      <w:r>
-        <w:t>obtain</w:t>
+        <w:t xml:space="preserve">My experience as a research assistant includes </w:t>
+      </w:r>
+      <w:r>
+        <w:t xml:space="preserve">programming various microcontrollers for bio-medical applications. The most recent project involves </w:t>
+      </w:r>
+      <w:r>
+        <w:t xml:space="preserve">designing a 4-layer PCB as a test platform </w:t>
+      </w:r>
+      <w:r>
+        <w:t xml:space="preserve">for a capacitive </w:t>
+      </w:r>
+      <w:r>
+        <w:t>biosensor.</w:t>
+      </w:r>
+      <w:r>
+        <w:t xml:space="preserve"> Up till now, I have experience with all stages of PCB prototyping process: designing, manufacturing, and testing. </w:t>
+      </w:r>
+      <w:r>
+        <w:t>The type of circuit I am most familiar with is the power supply module. I can handle most type of hand solderin</w:t>
+      </w:r>
+      <w:r>
+        <w:t>g</w:t>
+      </w:r>
+      <w:r>
+        <w:t xml:space="preserve">. The </w:t>
+      </w:r>
+      <w:r>
+        <w:t xml:space="preserve">most difficult </w:t>
+      </w:r>
+      <w:r>
+        <w:t>chip I have solder</w:t>
       </w:r>
       <w:r>
         <w:t>ed</w:t>
       </w:r>
       <w:r>
-        <w:t xml:space="preserve"> most of the required skills listed in the job requirement. In addition, I am will</w:t>
-      </w:r>
-      <w:r>
-        <w:t xml:space="preserve"> be happy</w:t>
-      </w:r>
-      <w:r>
-        <w:t xml:space="preserve"> to learn about building CubeSats.</w:t>
+        <w:t xml:space="preserve"> was in a DFN6 package.</w:t>
+      </w:r>
+      <w:r>
+        <w:t xml:space="preserve"> In addition, I am familiar with programming peripherals for most of the microcontrollers including I2C, SPI</w:t>
+      </w:r>
+      <w:r>
+        <w:t>,</w:t>
+      </w:r>
+      <w:r>
+        <w:t xml:space="preserve"> and PWM. I can also create desktop </w:t>
+      </w:r>
+      <w:r>
+        <w:t>applications</w:t>
+      </w:r>
+      <w:r>
+        <w:t xml:space="preserve"> for </w:t>
+      </w:r>
+      <w:r>
+        <w:t>data acquisition purposes.</w:t>
       </w:r>
     </w:p>
     <w:p>
       <w:pPr>
-        <w:jc w:val="both"/>
-      </w:pPr>
-      <w:r>
-        <w:t xml:space="preserve">During my </w:t>
-      </w:r>
-      <w:r>
-        <w:t xml:space="preserve">year </w:t>
-      </w:r>
-      <w:r>
+        <w:pStyle w:val="Default"/>
         <w:rPr>
-          <w:noProof/>
+          <w:rFonts w:asciiTheme="minorHAnsi" w:hAnsiTheme="minorHAnsi" w:cstheme="minorBidi"/>
+          <w:color w:val="404040" w:themeColor="text1" w:themeTint="BF"/>
+          <w:lang w:val="en-US"/>
         </w:rPr>
-        <w:t>at</w:t>
-      </w:r>
-      <w:r>
-        <w:t xml:space="preserve"> York </w:t>
-      </w:r>
+      </w:pPr>
       <w:r>
         <w:rPr>
-          <w:noProof/>
+          <w:rFonts w:asciiTheme="minorHAnsi" w:hAnsiTheme="minorHAnsi" w:cstheme="minorBidi"/>
+          <w:color w:val="404040" w:themeColor="text1" w:themeTint="BF"/>
+          <w:lang w:val="en-US"/>
         </w:rPr>
-        <w:t>University</w:t>
+        <w:t xml:space="preserve">My accomplishments are derived from my strong work ethic, passion to learn, and absolute dedication to my job. </w:t>
       </w:r>
       <w:r>
         <w:rPr>
-          <w:noProof/>
+          <w:rFonts w:asciiTheme="minorHAnsi" w:hAnsiTheme="minorHAnsi" w:cstheme="minorBidi"/>
+          <w:color w:val="404040" w:themeColor="text1" w:themeTint="BF"/>
+          <w:lang w:val="en-US"/>
         </w:rPr>
-        <w:t>,</w:t>
-      </w:r>
-      <w:r>
-        <w:t xml:space="preserve"> I have participated in multiple satellite and circuit design project. The first time I was involved in satellite design was in QB50 where I was mostly involved in software development. </w:t>
-      </w:r>
-      <w:r>
-        <w:t>After that p</w:t>
-      </w:r>
-      <w:r>
-        <w:t xml:space="preserve">art of the design of the QB50 satellite was inherited by CSDC </w:t>
+        <w:t xml:space="preserve"> </w:t>
       </w:r>
       <w:r>
         <w:rPr>
-          <w:noProof/>
+          <w:rFonts w:asciiTheme="minorHAnsi" w:hAnsiTheme="minorHAnsi" w:cstheme="minorBidi"/>
+          <w:color w:val="404040" w:themeColor="text1" w:themeTint="BF"/>
+          <w:lang w:val="en-US"/>
         </w:rPr>
-        <w:t>York</w:t>
-      </w:r>
-      <w:r>
-        <w:rPr>
-          <w:noProof/>
-        </w:rPr>
-        <w:t>U</w:t>
-      </w:r>
-      <w:r>
-        <w:t xml:space="preserve"> branch. There I was responsible for solar panel PCB routing and </w:t>
-      </w:r>
-      <w:r>
-        <w:t xml:space="preserve">communicating with the manufacturer. My most recent experience as </w:t>
-      </w:r>
-      <w:r>
-        <w:t xml:space="preserve">a </w:t>
-      </w:r>
-      <w:r>
-        <w:rPr>
-          <w:noProof/>
-        </w:rPr>
-        <w:t>research</w:t>
-      </w:r>
-      <w:r>
-        <w:t xml:space="preserve"> assistant</w:t>
-      </w:r>
-      <w:r>
-        <w:t xml:space="preserve"> </w:t>
-      </w:r>
-      <w:r>
-        <w:t>also</w:t>
-      </w:r>
-      <w:r>
-        <w:t xml:space="preserve"> include</w:t>
-      </w:r>
-      <w:r>
-        <w:t>s</w:t>
-      </w:r>
-      <w:r>
-        <w:t xml:space="preserve"> designing </w:t>
-      </w:r>
-      <w:r>
-        <w:t xml:space="preserve">a </w:t>
-      </w:r>
-      <w:r>
-        <w:t>4-layer</w:t>
-      </w:r>
-      <w:r>
-        <w:t xml:space="preserve"> </w:t>
-      </w:r>
-      <w:r>
-        <w:t>PCB as a</w:t>
-      </w:r>
-      <w:r>
-        <w:t xml:space="preserve"> test platform</w:t>
-      </w:r>
-      <w:r>
-        <w:t xml:space="preserve"> and programming various boards from Adafruit and Arduino. </w:t>
-      </w:r>
-      <w:r>
-        <w:t>Up till now</w:t>
-      </w:r>
-      <w:r>
-        <w:t>, I have brief experience with all stages of PCB prototyping process</w:t>
-      </w:r>
-      <w:r>
-        <w:t xml:space="preserve">:  </w:t>
-      </w:r>
-      <w:r>
-        <w:t>designing, manufacturing</w:t>
-      </w:r>
-      <w:r>
-        <w:t>,</w:t>
-      </w:r>
-      <w:r>
-        <w:t xml:space="preserve"> </w:t>
-      </w:r>
-      <w:r>
-        <w:rPr>
-          <w:noProof/>
-        </w:rPr>
-        <w:t>and</w:t>
-      </w:r>
-      <w:r>
-        <w:t xml:space="preserve"> testing. </w:t>
-      </w:r>
-      <w:r>
-        <w:t xml:space="preserve">Although, the smallest passive I have soldered was only 0603, but I know how to work on 0402 passives as well. In fact, the soldering work I am most proud of was </w:t>
-      </w:r>
-      <w:r>
-        <w:t xml:space="preserve">soldering </w:t>
-      </w:r>
-      <w:r>
-        <w:t>a DFN6 package</w:t>
-      </w:r>
-      <w:r>
-        <w:t>, which I believe is the second hardest package to solder other than BGA devices.</w:t>
-      </w:r>
-      <w:r>
-        <w:t xml:space="preserve"> </w:t>
+        <w:t>I have the ability to work independently with confidence and in team settings, knowledge of electrical engineering principles, and experience writing professional reports such as proposals and process documents.</w:t>
       </w:r>
     </w:p>
     <w:p>
       <w:pPr>
-        <w:jc w:val="both"/>
-      </w:pPr>
-      <w:r>
+        <w:pStyle w:val="Default"/>
         <w:rPr>
-          <w:rFonts w:hint="eastAsia"/>
+          <w:rFonts w:asciiTheme="minorHAnsi" w:hAnsiTheme="minorHAnsi" w:cstheme="minorBidi"/>
+          <w:color w:val="404040" w:themeColor="text1" w:themeTint="BF"/>
+          <w:lang w:val="en-US"/>
         </w:rPr>
-        <w:t>A</w:t>
-      </w:r>
-      <w:r>
-        <w:t xml:space="preserve">bove </w:t>
-      </w:r>
-      <w:r>
-        <w:rPr>
-          <w:noProof/>
-        </w:rPr>
-        <w:t>all</w:t>
-      </w:r>
-      <w:r>
-        <w:rPr>
-          <w:noProof/>
-        </w:rPr>
-        <w:t>,</w:t>
-      </w:r>
-      <w:r>
-        <w:t xml:space="preserve"> I am a person who enjoys </w:t>
-      </w:r>
-      <w:r>
-        <w:rPr>
-          <w:noProof/>
-        </w:rPr>
-        <w:t>fast</w:t>
-      </w:r>
-      <w:r>
-        <w:rPr>
-          <w:noProof/>
-        </w:rPr>
-        <w:t>-</w:t>
-      </w:r>
-      <w:r>
-        <w:rPr>
-          <w:noProof/>
-        </w:rPr>
-        <w:t>paced</w:t>
-      </w:r>
-      <w:r>
-        <w:t xml:space="preserve"> building and testing iteration of electronic devices</w:t>
-      </w:r>
-      <w:r>
-        <w:t xml:space="preserve">. </w:t>
-      </w:r>
-      <w:r>
-        <w:t xml:space="preserve">My passion </w:t>
-      </w:r>
-      <w:r>
-        <w:rPr>
-          <w:noProof/>
-        </w:rPr>
-        <w:t>for</w:t>
-      </w:r>
-      <w:r>
-        <w:t xml:space="preserve"> </w:t>
-      </w:r>
-      <w:r>
-        <w:t>electronic</w:t>
-      </w:r>
-      <w:r>
-        <w:rPr>
-          <w:noProof/>
-        </w:rPr>
-        <w:t>s</w:t>
-      </w:r>
-      <w:r>
-        <w:t xml:space="preserve"> and </w:t>
-      </w:r>
-      <w:r>
-        <w:t xml:space="preserve">the </w:t>
-      </w:r>
-      <w:r>
-        <w:rPr>
-          <w:noProof/>
-        </w:rPr>
-        <w:t>goals</w:t>
-      </w:r>
-      <w:r>
-        <w:t xml:space="preserve"> of personal growth would make me a perfect candidate to work at </w:t>
-      </w:r>
-      <w:r>
-        <w:t>Kepler communications.</w:t>
-      </w:r>
-      <w:r>
-        <w:t xml:space="preserve"> </w:t>
-      </w:r>
+      </w:pPr>
     </w:p>
     <w:p>
       <w:pPr>
-        <w:pStyle w:val="ac"/>
+        <w:pStyle w:val="Default"/>
+        <w:rPr>
+          <w:rFonts w:asciiTheme="minorHAnsi" w:hAnsiTheme="minorHAnsi" w:cstheme="minorBidi"/>
+          <w:color w:val="404040" w:themeColor="text1" w:themeTint="BF"/>
+          <w:lang w:val="en-US"/>
+        </w:rPr>
+      </w:pPr>
+      <w:r>
+        <w:rPr>
+          <w:rFonts w:asciiTheme="minorHAnsi" w:hAnsiTheme="minorHAnsi" w:cstheme="minorBidi"/>
+          <w:color w:val="404040" w:themeColor="text1" w:themeTint="BF"/>
+          <w:lang w:val="en-US"/>
+        </w:rPr>
+        <w:t>As you can see, my interest in CubeSat and my excellent skill in both hardware and software would make me an excellent addition to your company. I will be my honor to be able to work with Kepler Communications, and I am looking forward to your reply.</w:t>
+      </w:r>
+    </w:p>
+    <w:p>
+      <w:pPr>
+        <w:pStyle w:val="ad"/>
       </w:pPr>
       <w:r>
         <w:t>Yours sincerely,</w:t>
@@ -1205,7 +1101,7 @@
       </w:pPr>
     </w:pPrDefault>
   </w:docDefaults>
-  <w:latentStyles w:defLockedState="0" w:defUIPriority="99" w:defSemiHidden="0" w:defUnhideWhenUsed="0" w:defQFormat="0" w:count="375">
+  <w:latentStyles w:defLockedState="0" w:defUIPriority="99" w:defSemiHidden="0" w:defUnhideWhenUsed="0" w:defQFormat="0" w:count="377">
     <w:lsdException w:name="Normal" w:uiPriority="0" w:qFormat="1"/>
     <w:lsdException w:name="heading 1" w:uiPriority="9" w:qFormat="1"/>
     <w:lsdException w:name="heading 2" w:semiHidden="1" w:uiPriority="9" w:unhideWhenUsed="1" w:qFormat="1"/>
@@ -1581,6 +1477,8 @@
     <w:lsdException w:name="Smart Hyperlink" w:semiHidden="1" w:unhideWhenUsed="1"/>
     <w:lsdException w:name="Hashtag" w:semiHidden="1" w:unhideWhenUsed="1"/>
     <w:lsdException w:name="Unresolved Mention" w:semiHidden="1" w:unhideWhenUsed="1"/>
+    <w:lsdException w:name="Smart Link" w:semiHidden="1" w:unhideWhenUsed="1"/>
+    <w:lsdException w:name="Smart Link Error" w:semiHidden="1" w:unhideWhenUsed="1"/>
   </w:latentStyles>
   <w:style w:type="paragraph" w:default="1" w:styleId="a">
     <w:name w:val="Normal"/>
@@ -2528,6 +2426,23 @@
     <w:rPr>
       <w:rFonts w:ascii="Consolas" w:hAnsi="Consolas"/>
       <w:szCs w:val="21"/>
+    </w:rPr>
+  </w:style>
+  <w:style w:type="paragraph" w:customStyle="1" w:styleId="Default">
+    <w:name w:val="Default"/>
+    <w:rsid w:val="00B553C5"/>
+    <w:pPr>
+      <w:autoSpaceDE w:val="0"/>
+      <w:autoSpaceDN w:val="0"/>
+      <w:adjustRightInd w:val="0"/>
+      <w:spacing w:after="0"/>
+    </w:pPr>
+    <w:rPr>
+      <w:rFonts w:ascii="Cambria" w:hAnsi="Cambria" w:cs="Cambria"/>
+      <w:color w:val="000000"/>
+      <w:sz w:val="24"/>
+      <w:szCs w:val="24"/>
+      <w:lang w:val="en-CA"/>
     </w:rPr>
   </w:style>
 </w:styles>
@@ -2615,6 +2530,7 @@
     <w:sig w:usb0="E0002EFF" w:usb1="C000785B" w:usb2="00000009" w:usb3="00000000" w:csb0="000001FF" w:csb1="00000000"/>
   </w:font>
   <w:font w:name="Cambria">
+    <w:altName w:val="Cambria"/>
     <w:panose1 w:val="02040503050406030204"/>
     <w:charset w:val="00"/>
     <w:family w:val="roman"/>
@@ -2643,6 +2559,13 @@
     <w:pitch w:val="fixed"/>
     <w:sig w:usb0="E00006FF" w:usb1="0000FCFF" w:usb2="00000001" w:usb3="00000000" w:csb0="0000019F" w:csb1="00000000"/>
   </w:font>
+  <w:font w:name="Calibri">
+    <w:panose1 w:val="020F0502020204030204"/>
+    <w:charset w:val="00"/>
+    <w:family w:val="swiss"/>
+    <w:pitch w:val="variable"/>
+    <w:sig w:usb0="E0002EFF" w:usb1="C000247B" w:usb2="00000009" w:usb3="00000000" w:csb0="000001FF" w:csb1="00000000"/>
+  </w:font>
   <w:font w:name="等线">
     <w:altName w:val="DengXian"/>
     <w:panose1 w:val="02010600030101010101"/>
@@ -2657,6 +2580,13 @@
     <w:family w:val="auto"/>
     <w:pitch w:val="variable"/>
     <w:sig w:usb0="A00002BF" w:usb1="38CF7CFA" w:usb2="00000016" w:usb3="00000000" w:csb0="0004000F" w:csb1="00000000"/>
+  </w:font>
+  <w:font w:name="Calibri Light">
+    <w:panose1 w:val="020F0302020204030204"/>
+    <w:charset w:val="00"/>
+    <w:family w:val="swiss"/>
+    <w:pitch w:val="variable"/>
+    <w:sig w:usb0="E0002AFF" w:usb1="C000247B" w:usb2="00000009" w:usb3="00000000" w:csb0="000001FF" w:csb1="00000000"/>
   </w:font>
 </w:fonts>
 </file>
@@ -2690,7 +2620,10 @@
     <w:rsidRoot w:val="00246290"/>
     <w:rsid w:val="00012A36"/>
     <w:rsid w:val="00076FBD"/>
+    <w:rsid w:val="001A52BB"/>
     <w:rsid w:val="00246290"/>
+    <w:rsid w:val="006202D7"/>
+    <w:rsid w:val="00622108"/>
     <w:rsid w:val="00735B1E"/>
     <w:rsid w:val="008B33D8"/>
     <w:rsid w:val="00942808"/>
@@ -2732,7 +2665,7 @@
     </w:rPrDefault>
     <w:pPrDefault/>
   </w:docDefaults>
-  <w:latentStyles w:defLockedState="0" w:defUIPriority="99" w:defSemiHidden="0" w:defUnhideWhenUsed="0" w:defQFormat="0" w:count="375">
+  <w:latentStyles w:defLockedState="0" w:defUIPriority="99" w:defSemiHidden="0" w:defUnhideWhenUsed="0" w:defQFormat="0" w:count="377">
     <w:lsdException w:name="Normal" w:uiPriority="0" w:qFormat="1"/>
     <w:lsdException w:name="heading 1" w:uiPriority="9" w:qFormat="1"/>
     <w:lsdException w:name="heading 2" w:semiHidden="1" w:uiPriority="9" w:unhideWhenUsed="1" w:qFormat="1"/>
@@ -3108,6 +3041,8 @@
     <w:lsdException w:name="Smart Hyperlink" w:semiHidden="1" w:unhideWhenUsed="1"/>
     <w:lsdException w:name="Hashtag" w:semiHidden="1" w:unhideWhenUsed="1"/>
     <w:lsdException w:name="Unresolved Mention" w:semiHidden="1" w:unhideWhenUsed="1"/>
+    <w:lsdException w:name="Smart Link" w:semiHidden="1" w:unhideWhenUsed="1"/>
+    <w:lsdException w:name="Smart Link Error" w:semiHidden="1" w:unhideWhenUsed="1"/>
   </w:latentStyles>
   <w:style w:type="paragraph" w:default="1" w:styleId="a">
     <w:name w:val="Normal"/>
@@ -3513,7 +3448,7 @@
   <CompanyAddress/>
   <CompanyPhone/>
   <CompanyFax>Re: Hardware Engineer Intern
-The recruitment manager</CompanyFax>
+Greetings Mr. Smith</CompanyFax>
   <CompanyEmail/>
 </CoverPageProperties>
 </file>

</xml_diff>